<commit_message>
added DHCP Failover recipe
</commit_message>
<xml_diff>
--- a/docs/First draft/Chapter 7 - Managing Networking.docx
+++ b/docs/First draft/Chapter 7 - Managing Networking.docx
@@ -7990,6 +7990,12 @@
         </w:rPr>
         <w:t>Getting IP Interface</w:t>
       </w:r>
+      <w:r>
+        <w:rPr>
+          <w:lang w:val="en-GB" w:eastAsia="en-GB"/>
+        </w:rPr>
+        <w:t xml:space="preserve"> details</w:t>
+      </w:r>
     </w:p>
     <w:p>
       <w:pPr>
@@ -9236,16 +9242,6 @@
     </w:p>
     <w:p>
       <w:pPr>
-        <w:pStyle w:val="NumberedBulletPACKT"/>
-        <w:numPr>
-          <w:ilvl w:val="0"/>
-          <w:numId w:val="0"/>
-        </w:numPr>
-        <w:ind w:left="360" w:hanging="360"/>
-      </w:pPr>
-    </w:p>
-    <w:p>
-      <w:pPr>
         <w:pStyle w:val="Heading2"/>
       </w:pPr>
       <w:r>
@@ -9581,7 +9577,19 @@
         <w:rPr>
           <w:lang w:val="en-GB"/>
         </w:rPr>
-        <w:t xml:space="preserve"> DHCP on DC1 (“</w:t>
+        <w:t xml:space="preserve"> DHCP on D</w:t>
+      </w:r>
+      <w:r>
+        <w:rPr>
+          <w:lang w:val="en-GB"/>
+        </w:rPr>
+        <w:t>NS</w:t>
+      </w:r>
+      <w:r>
+        <w:rPr>
+          <w:lang w:val="en-GB"/>
+        </w:rPr>
+        <w:t xml:space="preserve"> (“</w:t>
       </w:r>
       <w:r>
         <w:rPr>
@@ -9605,7 +9613,19 @@
         <w:rPr>
           <w:lang w:val="en-GB"/>
         </w:rPr>
-        <w:t>”) and configured a zone (“</w:t>
+        <w:t>”) and configured a</w:t>
+      </w:r>
+      <w:r>
+        <w:rPr>
+          <w:lang w:val="en-GB"/>
+        </w:rPr>
+        <w:t xml:space="preserve"> DNS</w:t>
+      </w:r>
+      <w:r>
+        <w:rPr>
+          <w:lang w:val="en-GB"/>
+        </w:rPr>
+        <w:t xml:space="preserve"> zone (“</w:t>
       </w:r>
       <w:r>
         <w:rPr>
@@ -9618,6 +9638,38 @@
           <w:lang w:val="en-GB"/>
         </w:rPr>
         <w:t>”).</w:t>
+      </w:r>
+      <w:r>
+        <w:rPr>
+          <w:lang w:val="en-GB"/>
+        </w:rPr>
+        <w:t xml:space="preserve"> You run this </w:t>
+      </w:r>
+      <w:proofErr w:type="spellStart"/>
+      <w:r>
+        <w:rPr>
+          <w:lang w:val="en-GB"/>
+        </w:rPr>
+        <w:t>recip</w:t>
+      </w:r>
+      <w:proofErr w:type="spellEnd"/>
+      <w:r>
+        <w:rPr>
+          <w:lang w:val="en-GB"/>
+        </w:rPr>
+        <w:t xml:space="preserve"> on </w:t>
+      </w:r>
+      <w:r>
+        <w:rPr>
+          <w:rStyle w:val="CodeInTextPACKT"/>
+        </w:rPr>
+        <w:t>DC2</w:t>
+      </w:r>
+      <w:r>
+        <w:rPr>
+          <w:lang w:val="en-GB"/>
+        </w:rPr>
+        <w:t>.</w:t>
       </w:r>
     </w:p>
     <w:p>
@@ -9640,22 +9692,7 @@
         <w:t>How to do it...</w:t>
       </w:r>
     </w:p>
-    <w:p>
-      <w:pPr>
-        <w:pStyle w:val="NumberedBulletPACKT"/>
-        <w:numPr>
-          <w:ilvl w:val="0"/>
-          <w:numId w:val="5"/>
-        </w:numPr>
-        <w:ind w:left="360"/>
-      </w:pPr>
-      <w:r>
-        <w:rPr>
-          <w:lang w:val="en-GB"/>
-        </w:rPr>
-        <w:t xml:space="preserve">Step by step </w:t>
-      </w:r>
-    </w:p>
+    <w:p/>
     <w:p/>
     <w:p>
       <w:pPr>
@@ -9684,6 +9721,46 @@
     </w:p>
     <w:p>
       <w:pPr>
+        <w:pStyle w:val="LayoutInformationPACKT"/>
+        <w:numPr>
+          <w:ilvl w:val="0"/>
+          <w:numId w:val="3"/>
+        </w:numPr>
+      </w:pPr>
+      <w:r>
+        <w:t xml:space="preserve">Insert image </w:t>
+      </w:r>
+      <w:r>
+        <w:rPr>
+          <w:noProof/>
+        </w:rPr>
+        <w:t>B1672_01</w:t>
+      </w:r>
+      <w:r>
+        <w:rPr>
+          <w:noProof/>
+        </w:rPr>
+        <w:t>_</w:t>
+      </w:r>
+      <w:r>
+        <w:rPr>
+          <w:noProof/>
+        </w:rPr>
+        <w:t>28.png</w:t>
+      </w:r>
+    </w:p>
+    <w:p>
+      <w:pPr>
+        <w:pStyle w:val="NumberedBulletPACKT"/>
+        <w:numPr>
+          <w:ilvl w:val="0"/>
+          <w:numId w:val="0"/>
+        </w:numPr>
+        <w:ind w:left="360" w:hanging="360"/>
+      </w:pPr>
+    </w:p>
+    <w:p>
+      <w:pPr>
         <w:pStyle w:val="NumberedBulletPACKT"/>
         <w:numPr>
           <w:ilvl w:val="0"/>
@@ -9946,7 +10023,6 @@
         <w:rPr>
           <w:lang w:val="en-US"/>
         </w:rPr>
-        <w:lastRenderedPageBreak/>
         <w:t>Configuring DNS Forwarding</w:t>
       </w:r>
     </w:p>
@@ -10252,6 +10328,7 @@
         <w:pStyle w:val="Heading2"/>
       </w:pPr>
       <w:r>
+        <w:lastRenderedPageBreak/>
         <w:t>There's more...</w:t>
       </w:r>
     </w:p>

</xml_diff>